<commit_message>
finally figured out batch processing for Perl command line
</commit_message>
<xml_diff>
--- a/logs_template/dissection_log_template.docx
+++ b/logs_template/dissection_log_template.docx
@@ -1,7 +1,932 @@
 
 <file path=word/document.xml><?xml version="1.0" encoding="utf-8"?>
-<w:document xmlns:wpc="http://schemas.microsoft.com/office/word/2010/wordprocessingCanvas" xmlns:cx="http://schemas.microsoft.com/office/drawing/2014/chartex" xmlns:cx1="http://schemas.microsoft.com/office/drawing/2015/9/8/chartex" xmlns:mc="http://schemas.openxmlformats.org/markup-compatibility/2006" xmlns:o="urn:schemas-microsoft-com:office:office" xmlns:r="http://schemas.openxmlformats.org/officeDocument/2006/relationships" xmlns:m="http://schemas.openxmlformats.org/officeDocument/2006/math" xmlns:v="urn:schemas-microsoft-com:vml" xmlns:wp14="http://schemas.microsoft.com/office/word/2010/wordprocessingDrawing" xmlns:wp="http://schemas.openxmlformats.org/drawingml/2006/wordprocessingDrawing" xmlns:w10="urn:schemas-microsoft-com:office:word" xmlns:w="http://schemas.openxmlformats.org/wordprocessingml/2006/main" xmlns:w14="http://schemas.microsoft.com/office/word/2010/wordml" xmlns:w15="http://schemas.microsoft.com/office/word/2012/wordml" xmlns:w16se="http://schemas.microsoft.com/office/word/2015/wordml/symex" xmlns:wpg="http://schemas.microsoft.com/office/word/2010/wordprocessingGroup" xmlns:wpi="http://schemas.microsoft.com/office/word/2010/wordprocessingInk" xmlns:wne="http://schemas.microsoft.com/office/word/2006/wordml" xmlns:wps="http://schemas.microsoft.com/office/word/2010/wordprocessingShape" mc:Ignorable="w14 w15 w16se wp14">
+<w:document xmlns:wpc="http://schemas.microsoft.com/office/word/2010/wordprocessingCanvas" xmlns:cx="http://schemas.microsoft.com/office/drawing/2014/chartex" xmlns:cx1="http://schemas.microsoft.com/office/drawing/2015/9/8/chartex" xmlns:cx2="http://schemas.microsoft.com/office/drawing/2015/10/21/chartex" xmlns:cx3="http://schemas.microsoft.com/office/drawing/2016/5/9/chartex" xmlns:cx4="http://schemas.microsoft.com/office/drawing/2016/5/10/chartex" xmlns:cx5="http://schemas.microsoft.com/office/drawing/2016/5/11/chartex" xmlns:cx6="http://schemas.microsoft.com/office/drawing/2016/5/12/chartex" xmlns:cx7="http://schemas.microsoft.com/office/drawing/2016/5/13/chartex" xmlns:cx8="http://schemas.microsoft.com/office/drawing/2016/5/14/chartex" xmlns:mc="http://schemas.openxmlformats.org/markup-compatibility/2006" xmlns:aink="http://schemas.microsoft.com/office/drawing/2016/ink" xmlns:am3d="http://schemas.microsoft.com/office/drawing/2017/model3d" xmlns:o="urn:schemas-microsoft-com:office:office" xmlns:r="http://schemas.openxmlformats.org/officeDocument/2006/relationships" xmlns:m="http://schemas.openxmlformats.org/officeDocument/2006/math" xmlns:v="urn:schemas-microsoft-com:vml" xmlns:wp14="http://schemas.microsoft.com/office/word/2010/wordprocessingDrawing" xmlns:wp="http://schemas.openxmlformats.org/drawingml/2006/wordprocessingDrawing" xmlns:w10="urn:schemas-microsoft-com:office:word" xmlns:w="http://schemas.openxmlformats.org/wordprocessingml/2006/main" xmlns:w14="http://schemas.microsoft.com/office/word/2010/wordml" xmlns:w15="http://schemas.microsoft.com/office/word/2012/wordml" xmlns:w16cex="http://schemas.microsoft.com/office/word/2018/wordml/cex" xmlns:w16cid="http://schemas.microsoft.com/office/word/2016/wordml/cid" xmlns:w16="http://schemas.microsoft.com/office/word/2018/wordml" xmlns:w16se="http://schemas.microsoft.com/office/word/2015/wordml/symex" xmlns:wpg="http://schemas.microsoft.com/office/word/2010/wordprocessingGroup" xmlns:wpi="http://schemas.microsoft.com/office/word/2010/wordprocessingInk" xmlns:wne="http://schemas.microsoft.com/office/word/2006/wordml" xmlns:wps="http://schemas.microsoft.com/office/word/2010/wordprocessingShape" mc:Ignorable="w14 w15 w16se w16cid w16 w16cex wp14">
   <w:body>
+    <w:tbl>
+      <w:tblPr>
+        <w:tblStyle w:val="TableGrid"/>
+        <w:tblW w:w="9360" w:type="dxa"/>
+        <w:tblLook w:val="04A0" w:firstRow="1" w:lastRow="0" w:firstColumn="1" w:lastColumn="0" w:noHBand="0" w:noVBand="1"/>
+      </w:tblPr>
+      <w:tblGrid>
+        <w:gridCol w:w="2698"/>
+        <w:gridCol w:w="6662"/>
+      </w:tblGrid>
+      <w:tr>
+        <w:tc>
+          <w:tcPr>
+            <w:tcW w:w="2698" w:type="dxa"/>
+            <w:vAlign w:val="center"/>
+          </w:tcPr>
+          <w:p>
+            <w:pPr>
+              <w:rPr>
+                <w:b/>
+                <w:sz w:val="32"/>
+              </w:rPr>
+            </w:pPr>
+            <w:r>
+              <w:rPr>
+                <w:b/>
+                <w:sz w:val="32"/>
+              </w:rPr>
+              <w:t>Date</w:t>
+            </w:r>
+          </w:p>
+        </w:tc>
+        <w:tc>
+          <w:tcPr>
+            <w:tcW w:w="6662" w:type="dxa"/>
+            <w:vAlign w:val="center"/>
+          </w:tcPr>
+          <w:p>
+            <w:pPr>
+              <w:rPr>
+                <w:sz w:val="32"/>
+              </w:rPr>
+            </w:pPr>
+          </w:p>
+        </w:tc>
+      </w:tr>
+      <w:tr>
+        <w:tc>
+          <w:tcPr>
+            <w:tcW w:w="2698" w:type="dxa"/>
+            <w:vAlign w:val="center"/>
+          </w:tcPr>
+          <w:p>
+            <w:pPr>
+              <w:rPr>
+                <w:b/>
+                <w:sz w:val="32"/>
+              </w:rPr>
+            </w:pPr>
+            <w:r>
+              <w:rPr>
+                <w:b/>
+                <w:sz w:val="32"/>
+              </w:rPr>
+              <w:t>Setup</w:t>
+            </w:r>
+          </w:p>
+        </w:tc>
+        <w:tc>
+          <w:tcPr>
+            <w:tcW w:w="6662" w:type="dxa"/>
+            <w:vAlign w:val="center"/>
+          </w:tcPr>
+          <w:p>
+            <w:pPr>
+              <w:rPr>
+                <w:sz w:val="24"/>
+              </w:rPr>
+            </w:pPr>
+            <w:r>
+              <w:rPr>
+                <w:sz w:val="24"/>
+              </w:rPr>
+              <w:t xml:space="preserve">Lysis binding mix </w:t>
+            </w:r>
+          </w:p>
+          <w:p>
+            <w:pPr>
+              <w:rPr>
+                <w:sz w:val="24"/>
+              </w:rPr>
+            </w:pPr>
+            <w:r>
+              <w:rPr>
+                <w:sz w:val="24"/>
+              </w:rPr>
+              <w:t xml:space="preserve">PCR clean 1.5ml tubes – Labeled </w:t>
+            </w:r>
+          </w:p>
+          <w:p>
+            <w:pPr>
+              <w:rPr>
+                <w:sz w:val="24"/>
+              </w:rPr>
+            </w:pPr>
+            <w:r>
+              <w:rPr>
+                <w:sz w:val="24"/>
+              </w:rPr>
+              <w:t>Cutting blade</w:t>
+            </w:r>
+          </w:p>
+          <w:p>
+            <w:pPr>
+              <w:rPr>
+                <w:sz w:val="24"/>
+              </w:rPr>
+            </w:pPr>
+            <w:r>
+              <w:rPr>
+                <w:sz w:val="24"/>
+              </w:rPr>
+              <w:t>Slicing blade</w:t>
+            </w:r>
+          </w:p>
+          <w:p>
+            <w:pPr>
+              <w:rPr>
+                <w:sz w:val="24"/>
+              </w:rPr>
+            </w:pPr>
+            <w:proofErr w:type="gramStart"/>
+            <w:r>
+              <w:rPr>
+                <w:sz w:val="24"/>
+              </w:rPr>
+              <w:t>Plus</w:t>
+            </w:r>
+            <w:proofErr w:type="gramEnd"/>
+            <w:r>
+              <w:rPr>
+                <w:sz w:val="24"/>
+              </w:rPr>
+              <w:t xml:space="preserve"> slides – Labeled </w:t>
+            </w:r>
+          </w:p>
+          <w:p>
+            <w:pPr>
+              <w:rPr>
+                <w:sz w:val="24"/>
+              </w:rPr>
+            </w:pPr>
+            <w:r>
+              <w:rPr>
+                <w:sz w:val="24"/>
+              </w:rPr>
+              <w:t>Forceps</w:t>
+            </w:r>
+          </w:p>
+          <w:p>
+            <w:pPr>
+              <w:rPr>
+                <w:sz w:val="24"/>
+              </w:rPr>
+            </w:pPr>
+            <w:r>
+              <w:rPr>
+                <w:sz w:val="24"/>
+              </w:rPr>
+              <w:t>Punching tool</w:t>
+            </w:r>
+          </w:p>
+          <w:p>
+            <w:pPr>
+              <w:rPr>
+                <w:sz w:val="24"/>
+              </w:rPr>
+            </w:pPr>
+            <w:r>
+              <w:rPr>
+                <w:sz w:val="24"/>
+              </w:rPr>
+              <w:t>Vortex</w:t>
+            </w:r>
+          </w:p>
+          <w:p>
+            <w:pPr>
+              <w:rPr>
+                <w:sz w:val="24"/>
+              </w:rPr>
+            </w:pPr>
+            <w:proofErr w:type="spellStart"/>
+            <w:r>
+              <w:rPr>
+                <w:sz w:val="24"/>
+              </w:rPr>
+              <w:t>RNAzap</w:t>
+            </w:r>
+            <w:proofErr w:type="spellEnd"/>
+            <w:r>
+              <w:rPr>
+                <w:sz w:val="24"/>
+              </w:rPr>
+              <w:t xml:space="preserve">, EtOH, </w:t>
+            </w:r>
+            <w:proofErr w:type="spellStart"/>
+            <w:r>
+              <w:rPr>
+                <w:sz w:val="24"/>
+              </w:rPr>
+              <w:t>Kimwipes</w:t>
+            </w:r>
+            <w:proofErr w:type="spellEnd"/>
+          </w:p>
+          <w:p>
+            <w:pPr>
+              <w:rPr>
+                <w:sz w:val="32"/>
+              </w:rPr>
+            </w:pPr>
+            <w:r>
+              <w:rPr>
+                <w:sz w:val="24"/>
+              </w:rPr>
+              <w:t>Dry ice + Tissue storage box</w:t>
+            </w:r>
+          </w:p>
+        </w:tc>
+      </w:tr>
+      <w:tr>
+        <w:tc>
+          <w:tcPr>
+            <w:tcW w:w="2698" w:type="dxa"/>
+            <w:vAlign w:val="center"/>
+          </w:tcPr>
+          <w:p>
+            <w:pPr>
+              <w:rPr>
+                <w:b/>
+                <w:sz w:val="32"/>
+              </w:rPr>
+            </w:pPr>
+            <w:r>
+              <w:rPr>
+                <w:b/>
+                <w:sz w:val="32"/>
+              </w:rPr>
+              <w:t xml:space="preserve">Start time </w:t>
+            </w:r>
+          </w:p>
+        </w:tc>
+        <w:tc>
+          <w:tcPr>
+            <w:tcW w:w="6662" w:type="dxa"/>
+            <w:vAlign w:val="center"/>
+          </w:tcPr>
+          <w:p>
+            <w:pPr>
+              <w:rPr>
+                <w:sz w:val="32"/>
+              </w:rPr>
+            </w:pPr>
+          </w:p>
+        </w:tc>
+      </w:tr>
+      <w:tr>
+        <w:tc>
+          <w:tcPr>
+            <w:tcW w:w="2698" w:type="dxa"/>
+            <w:vAlign w:val="center"/>
+          </w:tcPr>
+          <w:p>
+            <w:pPr>
+              <w:rPr>
+                <w:b/>
+                <w:sz w:val="32"/>
+              </w:rPr>
+            </w:pPr>
+            <w:r>
+              <w:rPr>
+                <w:b/>
+                <w:sz w:val="32"/>
+              </w:rPr>
+              <w:t>Temperature</w:t>
+            </w:r>
+          </w:p>
+        </w:tc>
+        <w:tc>
+          <w:tcPr>
+            <w:tcW w:w="6662" w:type="dxa"/>
+            <w:vAlign w:val="center"/>
+          </w:tcPr>
+          <w:p>
+            <w:pPr>
+              <w:rPr>
+                <w:sz w:val="32"/>
+              </w:rPr>
+            </w:pPr>
+            <w:r>
+              <w:rPr>
+                <w:sz w:val="32"/>
+              </w:rPr>
+              <w:t>chamber (-20°C)     stage (-12°C)</w:t>
+            </w:r>
+          </w:p>
+        </w:tc>
+      </w:tr>
+      <w:tr>
+        <w:tc>
+          <w:tcPr>
+            <w:tcW w:w="2698" w:type="dxa"/>
+            <w:vAlign w:val="center"/>
+          </w:tcPr>
+          <w:p>
+            <w:pPr>
+              <w:rPr>
+                <w:b/>
+                <w:sz w:val="32"/>
+              </w:rPr>
+            </w:pPr>
+            <w:r>
+              <w:rPr>
+                <w:b/>
+                <w:sz w:val="32"/>
+              </w:rPr>
+              <w:t xml:space="preserve">RNA Zap </w:t>
+            </w:r>
+          </w:p>
+        </w:tc>
+        <w:tc>
+          <w:tcPr>
+            <w:tcW w:w="6662" w:type="dxa"/>
+            <w:vAlign w:val="center"/>
+          </w:tcPr>
+          <w:p>
+            <w:pPr>
+              <w:rPr>
+                <w:sz w:val="32"/>
+              </w:rPr>
+            </w:pPr>
+            <w:r>
+              <w:rPr>
+                <w:sz w:val="32"/>
+              </w:rPr>
+              <w:t xml:space="preserve">Blade, brush, </w:t>
+            </w:r>
+            <w:proofErr w:type="spellStart"/>
+            <w:r>
+              <w:rPr>
+                <w:sz w:val="32"/>
+              </w:rPr>
+              <w:t>forcep</w:t>
+            </w:r>
+            <w:proofErr w:type="spellEnd"/>
+          </w:p>
+        </w:tc>
+      </w:tr>
+      <w:tr>
+        <w:tc>
+          <w:tcPr>
+            <w:tcW w:w="2698" w:type="dxa"/>
+            <w:vAlign w:val="center"/>
+          </w:tcPr>
+          <w:p>
+            <w:pPr>
+              <w:rPr>
+                <w:b/>
+                <w:sz w:val="32"/>
+              </w:rPr>
+            </w:pPr>
+            <w:r>
+              <w:rPr>
+                <w:b/>
+                <w:sz w:val="32"/>
+              </w:rPr>
+              <w:t xml:space="preserve">Ethanol </w:t>
+            </w:r>
+          </w:p>
+        </w:tc>
+        <w:tc>
+          <w:tcPr>
+            <w:tcW w:w="6662" w:type="dxa"/>
+            <w:vAlign w:val="center"/>
+          </w:tcPr>
+          <w:p>
+            <w:pPr>
+              <w:rPr>
+                <w:sz w:val="32"/>
+              </w:rPr>
+            </w:pPr>
+            <w:r>
+              <w:rPr>
+                <w:sz w:val="32"/>
+              </w:rPr>
+              <w:t xml:space="preserve">Chamber </w:t>
+            </w:r>
+          </w:p>
+        </w:tc>
+      </w:tr>
+      <w:tr>
+        <w:tc>
+          <w:tcPr>
+            <w:tcW w:w="2698" w:type="dxa"/>
+            <w:vAlign w:val="center"/>
+          </w:tcPr>
+          <w:p>
+            <w:pPr>
+              <w:rPr>
+                <w:b/>
+                <w:sz w:val="32"/>
+              </w:rPr>
+            </w:pPr>
+            <w:r>
+              <w:rPr>
+                <w:b/>
+                <w:sz w:val="32"/>
+              </w:rPr>
+              <w:t xml:space="preserve">End time </w:t>
+            </w:r>
+          </w:p>
+        </w:tc>
+        <w:tc>
+          <w:tcPr>
+            <w:tcW w:w="6662" w:type="dxa"/>
+            <w:vAlign w:val="center"/>
+          </w:tcPr>
+          <w:p>
+            <w:pPr>
+              <w:rPr>
+                <w:sz w:val="32"/>
+              </w:rPr>
+            </w:pPr>
+          </w:p>
+        </w:tc>
+      </w:tr>
+    </w:tbl>
+    <w:p>
+      <w:pPr>
+        <w:spacing w:after="0"/>
+      </w:pPr>
+    </w:p>
+    <w:p>
+      <w:pPr>
+        <w:spacing w:after="0"/>
+      </w:pPr>
+    </w:p>
+    <w:p>
+      <w:pPr>
+        <w:spacing w:after="0"/>
+        <w:rPr>
+          <w:b/>
+          <w:sz w:val="36"/>
+        </w:rPr>
+      </w:pPr>
+      <w:r>
+        <w:rPr>
+          <w:b/>
+          <w:sz w:val="36"/>
+        </w:rPr>
+        <w:t xml:space="preserve">Dissected brains </w:t>
+      </w:r>
+    </w:p>
+    <w:tbl>
+      <w:tblPr>
+        <w:tblStyle w:val="TableGrid"/>
+        <w:tblW w:w="0" w:type="auto"/>
+        <w:tblLook w:val="04A0" w:firstRow="1" w:lastRow="0" w:firstColumn="1" w:lastColumn="0" w:noHBand="0" w:noVBand="1"/>
+      </w:tblPr>
+      <w:tblGrid>
+        <w:gridCol w:w="1885"/>
+        <w:gridCol w:w="1530"/>
+        <w:gridCol w:w="5935"/>
+      </w:tblGrid>
+      <w:tr>
+        <w:trPr>
+          <w:trHeight w:val="288"/>
+        </w:trPr>
+        <w:tc>
+          <w:tcPr>
+            <w:tcW w:w="1885" w:type="dxa"/>
+            <w:vAlign w:val="center"/>
+          </w:tcPr>
+          <w:p>
+            <w:pPr>
+              <w:rPr>
+                <w:b/>
+                <w:sz w:val="32"/>
+              </w:rPr>
+            </w:pPr>
+            <w:r>
+              <w:rPr>
+                <w:b/>
+                <w:sz w:val="32"/>
+              </w:rPr>
+              <w:t>Brain ID</w:t>
+            </w:r>
+          </w:p>
+        </w:tc>
+        <w:tc>
+          <w:tcPr>
+            <w:tcW w:w="1530" w:type="dxa"/>
+            <w:vAlign w:val="center"/>
+          </w:tcPr>
+          <w:p>
+            <w:pPr>
+              <w:rPr>
+                <w:b/>
+                <w:sz w:val="32"/>
+              </w:rPr>
+            </w:pPr>
+            <w:r>
+              <w:rPr>
+                <w:b/>
+                <w:sz w:val="32"/>
+              </w:rPr>
+              <w:t>Chuck ID</w:t>
+            </w:r>
+          </w:p>
+        </w:tc>
+        <w:tc>
+          <w:tcPr>
+            <w:tcW w:w="5935" w:type="dxa"/>
+            <w:vAlign w:val="center"/>
+          </w:tcPr>
+          <w:p>
+            <w:pPr>
+              <w:rPr>
+                <w:b/>
+                <w:sz w:val="32"/>
+              </w:rPr>
+            </w:pPr>
+            <w:r>
+              <w:rPr>
+                <w:b/>
+                <w:sz w:val="32"/>
+              </w:rPr>
+              <w:t>Note</w:t>
+            </w:r>
+          </w:p>
+        </w:tc>
+      </w:tr>
+      <w:tr>
+        <w:trPr>
+          <w:trHeight w:val="720"/>
+        </w:trPr>
+        <w:tc>
+          <w:tcPr>
+            <w:tcW w:w="1885" w:type="dxa"/>
+            <w:vAlign w:val="center"/>
+          </w:tcPr>
+          <w:p>
+            <w:pPr>
+              <w:rPr>
+                <w:b/>
+                <w:sz w:val="32"/>
+              </w:rPr>
+            </w:pPr>
+          </w:p>
+        </w:tc>
+        <w:tc>
+          <w:tcPr>
+            <w:tcW w:w="1530" w:type="dxa"/>
+            <w:vAlign w:val="center"/>
+          </w:tcPr>
+          <w:p>
+            <w:pPr>
+              <w:rPr>
+                <w:b/>
+                <w:sz w:val="32"/>
+              </w:rPr>
+            </w:pPr>
+          </w:p>
+        </w:tc>
+        <w:tc>
+          <w:tcPr>
+            <w:tcW w:w="5935" w:type="dxa"/>
+            <w:vAlign w:val="center"/>
+          </w:tcPr>
+          <w:p>
+            <w:pPr>
+              <w:rPr>
+                <w:b/>
+                <w:sz w:val="32"/>
+              </w:rPr>
+            </w:pPr>
+            <w:r>
+              <w:rPr>
+                <w:b/>
+                <w:szCs w:val="16"/>
+              </w:rPr>
+              <w:t xml:space="preserve">Log - Brain out of the freezer /Brain in the cryostat / Slicing start time / Punching start time / Lysis start time </w:t>
+            </w:r>
+          </w:p>
+        </w:tc>
+      </w:tr>
+      <w:tr>
+        <w:trPr>
+          <w:trHeight w:val="720"/>
+        </w:trPr>
+        <w:tc>
+          <w:tcPr>
+            <w:tcW w:w="1885" w:type="dxa"/>
+            <w:vAlign w:val="center"/>
+          </w:tcPr>
+          <w:p>
+            <w:pPr>
+              <w:rPr>
+                <w:b/>
+                <w:sz w:val="32"/>
+              </w:rPr>
+            </w:pPr>
+          </w:p>
+        </w:tc>
+        <w:tc>
+          <w:tcPr>
+            <w:tcW w:w="1530" w:type="dxa"/>
+            <w:vAlign w:val="center"/>
+          </w:tcPr>
+          <w:p>
+            <w:pPr>
+              <w:rPr>
+                <w:b/>
+                <w:sz w:val="32"/>
+              </w:rPr>
+            </w:pPr>
+          </w:p>
+        </w:tc>
+        <w:tc>
+          <w:tcPr>
+            <w:tcW w:w="5935" w:type="dxa"/>
+            <w:vAlign w:val="center"/>
+          </w:tcPr>
+          <w:p>
+            <w:pPr>
+              <w:rPr>
+                <w:b/>
+                <w:sz w:val="32"/>
+              </w:rPr>
+            </w:pPr>
+          </w:p>
+        </w:tc>
+      </w:tr>
+      <w:tr>
+        <w:trPr>
+          <w:trHeight w:val="720"/>
+        </w:trPr>
+        <w:tc>
+          <w:tcPr>
+            <w:tcW w:w="1885" w:type="dxa"/>
+            <w:vAlign w:val="center"/>
+          </w:tcPr>
+          <w:p>
+            <w:pPr>
+              <w:rPr>
+                <w:b/>
+                <w:sz w:val="32"/>
+              </w:rPr>
+            </w:pPr>
+          </w:p>
+        </w:tc>
+        <w:tc>
+          <w:tcPr>
+            <w:tcW w:w="1530" w:type="dxa"/>
+            <w:vAlign w:val="center"/>
+          </w:tcPr>
+          <w:p>
+            <w:pPr>
+              <w:rPr>
+                <w:b/>
+                <w:sz w:val="32"/>
+              </w:rPr>
+            </w:pPr>
+          </w:p>
+        </w:tc>
+        <w:tc>
+          <w:tcPr>
+            <w:tcW w:w="5935" w:type="dxa"/>
+            <w:vAlign w:val="center"/>
+          </w:tcPr>
+          <w:p>
+            <w:pPr>
+              <w:rPr>
+                <w:b/>
+                <w:sz w:val="32"/>
+              </w:rPr>
+            </w:pPr>
+          </w:p>
+        </w:tc>
+      </w:tr>
+      <w:tr>
+        <w:trPr>
+          <w:trHeight w:val="720"/>
+        </w:trPr>
+        <w:tc>
+          <w:tcPr>
+            <w:tcW w:w="1885" w:type="dxa"/>
+            <w:vAlign w:val="center"/>
+          </w:tcPr>
+          <w:p>
+            <w:pPr>
+              <w:rPr>
+                <w:b/>
+                <w:sz w:val="32"/>
+              </w:rPr>
+            </w:pPr>
+          </w:p>
+        </w:tc>
+        <w:tc>
+          <w:tcPr>
+            <w:tcW w:w="1530" w:type="dxa"/>
+            <w:vAlign w:val="center"/>
+          </w:tcPr>
+          <w:p>
+            <w:pPr>
+              <w:rPr>
+                <w:b/>
+                <w:sz w:val="32"/>
+              </w:rPr>
+            </w:pPr>
+          </w:p>
+        </w:tc>
+        <w:tc>
+          <w:tcPr>
+            <w:tcW w:w="5935" w:type="dxa"/>
+            <w:vAlign w:val="center"/>
+          </w:tcPr>
+          <w:p>
+            <w:pPr>
+              <w:rPr>
+                <w:b/>
+                <w:sz w:val="32"/>
+              </w:rPr>
+            </w:pPr>
+          </w:p>
+        </w:tc>
+      </w:tr>
+      <w:tr>
+        <w:trPr>
+          <w:trHeight w:val="720"/>
+        </w:trPr>
+        <w:tc>
+          <w:tcPr>
+            <w:tcW w:w="1885" w:type="dxa"/>
+            <w:vAlign w:val="center"/>
+          </w:tcPr>
+          <w:p>
+            <w:pPr>
+              <w:rPr>
+                <w:b/>
+                <w:sz w:val="32"/>
+              </w:rPr>
+            </w:pPr>
+          </w:p>
+        </w:tc>
+        <w:tc>
+          <w:tcPr>
+            <w:tcW w:w="1530" w:type="dxa"/>
+            <w:vAlign w:val="center"/>
+          </w:tcPr>
+          <w:p>
+            <w:pPr>
+              <w:rPr>
+                <w:b/>
+                <w:sz w:val="32"/>
+              </w:rPr>
+            </w:pPr>
+          </w:p>
+        </w:tc>
+        <w:tc>
+          <w:tcPr>
+            <w:tcW w:w="5935" w:type="dxa"/>
+            <w:vAlign w:val="center"/>
+          </w:tcPr>
+          <w:p>
+            <w:pPr>
+              <w:rPr>
+                <w:b/>
+                <w:sz w:val="32"/>
+              </w:rPr>
+            </w:pPr>
+          </w:p>
+        </w:tc>
+      </w:tr>
+      <w:tr>
+        <w:trPr>
+          <w:trHeight w:val="720"/>
+        </w:trPr>
+        <w:tc>
+          <w:tcPr>
+            <w:tcW w:w="1885" w:type="dxa"/>
+            <w:vAlign w:val="center"/>
+          </w:tcPr>
+          <w:p>
+            <w:pPr>
+              <w:rPr>
+                <w:b/>
+                <w:sz w:val="32"/>
+              </w:rPr>
+            </w:pPr>
+          </w:p>
+        </w:tc>
+        <w:tc>
+          <w:tcPr>
+            <w:tcW w:w="1530" w:type="dxa"/>
+            <w:vAlign w:val="center"/>
+          </w:tcPr>
+          <w:p>
+            <w:pPr>
+              <w:rPr>
+                <w:b/>
+                <w:sz w:val="32"/>
+              </w:rPr>
+            </w:pPr>
+          </w:p>
+        </w:tc>
+        <w:tc>
+          <w:tcPr>
+            <w:tcW w:w="5935" w:type="dxa"/>
+            <w:vAlign w:val="center"/>
+          </w:tcPr>
+          <w:p>
+            <w:pPr>
+              <w:rPr>
+                <w:b/>
+                <w:sz w:val="32"/>
+              </w:rPr>
+            </w:pPr>
+          </w:p>
+        </w:tc>
+      </w:tr>
+      <w:tr>
+        <w:trPr>
+          <w:trHeight w:val="720"/>
+        </w:trPr>
+        <w:tc>
+          <w:tcPr>
+            <w:tcW w:w="1885" w:type="dxa"/>
+            <w:vAlign w:val="center"/>
+          </w:tcPr>
+          <w:p>
+            <w:pPr>
+              <w:rPr>
+                <w:b/>
+                <w:sz w:val="32"/>
+              </w:rPr>
+            </w:pPr>
+          </w:p>
+        </w:tc>
+        <w:tc>
+          <w:tcPr>
+            <w:tcW w:w="1530" w:type="dxa"/>
+            <w:vAlign w:val="center"/>
+          </w:tcPr>
+          <w:p>
+            <w:pPr>
+              <w:rPr>
+                <w:b/>
+                <w:sz w:val="32"/>
+              </w:rPr>
+            </w:pPr>
+          </w:p>
+        </w:tc>
+        <w:tc>
+          <w:tcPr>
+            <w:tcW w:w="5935" w:type="dxa"/>
+            <w:vAlign w:val="center"/>
+          </w:tcPr>
+          <w:p>
+            <w:pPr>
+              <w:rPr>
+                <w:b/>
+                <w:sz w:val="32"/>
+              </w:rPr>
+            </w:pPr>
+          </w:p>
+        </w:tc>
+      </w:tr>
+      <w:tr>
+        <w:trPr>
+          <w:trHeight w:val="720"/>
+        </w:trPr>
+        <w:tc>
+          <w:tcPr>
+            <w:tcW w:w="1885" w:type="dxa"/>
+            <w:vAlign w:val="center"/>
+          </w:tcPr>
+          <w:p>
+            <w:pPr>
+              <w:rPr>
+                <w:b/>
+                <w:sz w:val="32"/>
+              </w:rPr>
+            </w:pPr>
+          </w:p>
+        </w:tc>
+        <w:tc>
+          <w:tcPr>
+            <w:tcW w:w="1530" w:type="dxa"/>
+            <w:vAlign w:val="center"/>
+          </w:tcPr>
+          <w:p>
+            <w:pPr>
+              <w:rPr>
+                <w:b/>
+                <w:sz w:val="32"/>
+              </w:rPr>
+            </w:pPr>
+          </w:p>
+        </w:tc>
+        <w:tc>
+          <w:tcPr>
+            <w:tcW w:w="5935" w:type="dxa"/>
+            <w:vAlign w:val="center"/>
+          </w:tcPr>
+          <w:p>
+            <w:pPr>
+              <w:rPr>
+                <w:b/>
+                <w:sz w:val="32"/>
+              </w:rPr>
+            </w:pPr>
+          </w:p>
+        </w:tc>
+      </w:tr>
+    </w:tbl>
     <w:p>
       <w:pPr>
         <w:spacing w:after="0"/>
@@ -15,6 +940,7 @@
           <w:b/>
           <w:sz w:val="40"/>
         </w:rPr>
+        <w:lastRenderedPageBreak/>
         <w:t xml:space="preserve">Brains to punch </w:t>
       </w:r>
       <w:r>
@@ -3172,21 +4098,7 @@
               <w:rPr>
                 <w:sz w:val="32"/>
               </w:rPr>
-              <w:t xml:space="preserve">, </w:t>
-            </w:r>
-            <w:proofErr w:type="spellStart"/>
-            <w:r>
-              <w:rPr>
-                <w:sz w:val="32"/>
-              </w:rPr>
-              <w:t>EtOH</w:t>
-            </w:r>
-            <w:proofErr w:type="spellEnd"/>
-            <w:r>
-              <w:rPr>
-                <w:sz w:val="32"/>
-              </w:rPr>
-              <w:t xml:space="preserve">, </w:t>
+              <w:t xml:space="preserve">, EtOH, </w:t>
             </w:r>
             <w:proofErr w:type="spellStart"/>
             <w:r>
@@ -3529,7 +4441,6 @@
         </w:rPr>
       </w:pPr>
       <w:proofErr w:type="spellStart"/>
-      <w:proofErr w:type="gramStart"/>
       <w:r>
         <w:rPr>
           <w:b/>
@@ -3538,7 +4449,6 @@
         <w:t>mirVana</w:t>
       </w:r>
       <w:proofErr w:type="spellEnd"/>
-      <w:proofErr w:type="gramEnd"/>
       <w:r>
         <w:rPr>
           <w:b/>
@@ -3669,7 +4579,6 @@
                 <w:sz w:val="36"/>
               </w:rPr>
             </w:pPr>
-            <w:proofErr w:type="spellStart"/>
             <w:r>
               <w:rPr>
                 <w:b/>
@@ -3677,7 +4586,6 @@
               </w:rPr>
               <w:t>ul</w:t>
             </w:r>
-            <w:proofErr w:type="spellEnd"/>
           </w:p>
         </w:tc>
         <w:tc>
@@ -3730,7 +4638,6 @@
                 <w:sz w:val="36"/>
               </w:rPr>
             </w:pPr>
-            <w:proofErr w:type="spellStart"/>
             <w:r>
               <w:rPr>
                 <w:b/>
@@ -3738,7 +4645,6 @@
               </w:rPr>
               <w:t>ul</w:t>
             </w:r>
-            <w:proofErr w:type="spellEnd"/>
           </w:p>
         </w:tc>
         <w:tc>
@@ -3813,7 +4719,6 @@
                 <w:sz w:val="36"/>
               </w:rPr>
             </w:pPr>
-            <w:proofErr w:type="spellStart"/>
             <w:r>
               <w:rPr>
                 <w:b/>
@@ -3821,7 +4726,6 @@
               </w:rPr>
               <w:t>ul</w:t>
             </w:r>
-            <w:proofErr w:type="spellEnd"/>
           </w:p>
         </w:tc>
         <w:tc>
@@ -6372,955 +7276,7 @@
         <w:spacing w:after="0"/>
       </w:pPr>
     </w:p>
-    <w:p>
-      <w:r>
-        <w:br w:type="page"/>
-      </w:r>
-    </w:p>
-    <w:tbl>
-      <w:tblPr>
-        <w:tblStyle w:val="TableGrid"/>
-        <w:tblW w:w="9360" w:type="dxa"/>
-        <w:tblLook w:val="04A0" w:firstRow="1" w:lastRow="0" w:firstColumn="1" w:lastColumn="0" w:noHBand="0" w:noVBand="1"/>
-      </w:tblPr>
-      <w:tblGrid>
-        <w:gridCol w:w="2698"/>
-        <w:gridCol w:w="6662"/>
-      </w:tblGrid>
-      <w:tr>
-        <w:tc>
-          <w:tcPr>
-            <w:tcW w:w="2698" w:type="dxa"/>
-            <w:vAlign w:val="center"/>
-          </w:tcPr>
-          <w:p>
-            <w:pPr>
-              <w:rPr>
-                <w:b/>
-                <w:sz w:val="32"/>
-              </w:rPr>
-            </w:pPr>
-            <w:r>
-              <w:rPr>
-                <w:b/>
-                <w:sz w:val="32"/>
-              </w:rPr>
-              <w:lastRenderedPageBreak/>
-              <w:t>Date</w:t>
-            </w:r>
-          </w:p>
-        </w:tc>
-        <w:tc>
-          <w:tcPr>
-            <w:tcW w:w="6662" w:type="dxa"/>
-            <w:vAlign w:val="center"/>
-          </w:tcPr>
-          <w:p>
-            <w:pPr>
-              <w:rPr>
-                <w:sz w:val="32"/>
-              </w:rPr>
-            </w:pPr>
-          </w:p>
-        </w:tc>
-      </w:tr>
-      <w:tr>
-        <w:tc>
-          <w:tcPr>
-            <w:tcW w:w="2698" w:type="dxa"/>
-            <w:vAlign w:val="center"/>
-          </w:tcPr>
-          <w:p>
-            <w:pPr>
-              <w:rPr>
-                <w:b/>
-                <w:sz w:val="32"/>
-              </w:rPr>
-            </w:pPr>
-            <w:r>
-              <w:rPr>
-                <w:b/>
-                <w:sz w:val="32"/>
-              </w:rPr>
-              <w:t>Setup</w:t>
-            </w:r>
-          </w:p>
-        </w:tc>
-        <w:tc>
-          <w:tcPr>
-            <w:tcW w:w="6662" w:type="dxa"/>
-            <w:vAlign w:val="center"/>
-          </w:tcPr>
-          <w:p>
-            <w:pPr>
-              <w:rPr>
-                <w:sz w:val="24"/>
-              </w:rPr>
-            </w:pPr>
-            <w:r>
-              <w:rPr>
-                <w:sz w:val="24"/>
-              </w:rPr>
-              <w:t xml:space="preserve">Lysis binding mix </w:t>
-            </w:r>
-          </w:p>
-          <w:p>
-            <w:pPr>
-              <w:rPr>
-                <w:sz w:val="24"/>
-              </w:rPr>
-            </w:pPr>
-            <w:r>
-              <w:rPr>
-                <w:sz w:val="24"/>
-              </w:rPr>
-              <w:t xml:space="preserve">PCR clean </w:t>
-            </w:r>
-            <w:r>
-              <w:rPr>
-                <w:sz w:val="24"/>
-              </w:rPr>
-              <w:t>1</w:t>
-            </w:r>
-            <w:r>
-              <w:rPr>
-                <w:sz w:val="24"/>
-              </w:rPr>
-              <w:t xml:space="preserve">.5ml tubes – Labeled </w:t>
-            </w:r>
-          </w:p>
-          <w:p>
-            <w:pPr>
-              <w:rPr>
-                <w:sz w:val="24"/>
-              </w:rPr>
-            </w:pPr>
-            <w:r>
-              <w:rPr>
-                <w:sz w:val="24"/>
-              </w:rPr>
-              <w:t>Cutting blade</w:t>
-            </w:r>
-          </w:p>
-          <w:p>
-            <w:pPr>
-              <w:rPr>
-                <w:sz w:val="24"/>
-              </w:rPr>
-            </w:pPr>
-            <w:r>
-              <w:rPr>
-                <w:sz w:val="24"/>
-              </w:rPr>
-              <w:t>Slicing blade</w:t>
-            </w:r>
-          </w:p>
-          <w:p>
-            <w:pPr>
-              <w:rPr>
-                <w:sz w:val="24"/>
-              </w:rPr>
-            </w:pPr>
-            <w:r>
-              <w:rPr>
-                <w:sz w:val="24"/>
-              </w:rPr>
-              <w:t xml:space="preserve">Plus slides – Labeled </w:t>
-            </w:r>
-          </w:p>
-          <w:p>
-            <w:pPr>
-              <w:rPr>
-                <w:sz w:val="24"/>
-              </w:rPr>
-            </w:pPr>
-            <w:r>
-              <w:rPr>
-                <w:sz w:val="24"/>
-              </w:rPr>
-              <w:t>Forceps</w:t>
-            </w:r>
-          </w:p>
-          <w:p>
-            <w:pPr>
-              <w:rPr>
-                <w:sz w:val="24"/>
-              </w:rPr>
-            </w:pPr>
-            <w:r>
-              <w:rPr>
-                <w:sz w:val="24"/>
-              </w:rPr>
-              <w:t>Punching tool</w:t>
-            </w:r>
-          </w:p>
-          <w:p>
-            <w:pPr>
-              <w:rPr>
-                <w:sz w:val="24"/>
-              </w:rPr>
-            </w:pPr>
-            <w:r>
-              <w:rPr>
-                <w:sz w:val="24"/>
-              </w:rPr>
-              <w:t>Vortex</w:t>
-            </w:r>
-          </w:p>
-          <w:p>
-            <w:pPr>
-              <w:rPr>
-                <w:sz w:val="24"/>
-              </w:rPr>
-            </w:pPr>
-            <w:proofErr w:type="spellStart"/>
-            <w:r>
-              <w:rPr>
-                <w:sz w:val="24"/>
-              </w:rPr>
-              <w:t>RNAzap</w:t>
-            </w:r>
-            <w:proofErr w:type="spellEnd"/>
-            <w:r>
-              <w:rPr>
-                <w:sz w:val="24"/>
-              </w:rPr>
-              <w:t xml:space="preserve">, </w:t>
-            </w:r>
-            <w:proofErr w:type="spellStart"/>
-            <w:r>
-              <w:rPr>
-                <w:sz w:val="24"/>
-              </w:rPr>
-              <w:t>EtOH</w:t>
-            </w:r>
-            <w:proofErr w:type="spellEnd"/>
-            <w:r>
-              <w:rPr>
-                <w:sz w:val="24"/>
-              </w:rPr>
-              <w:t xml:space="preserve">, </w:t>
-            </w:r>
-            <w:proofErr w:type="spellStart"/>
-            <w:r>
-              <w:rPr>
-                <w:sz w:val="24"/>
-              </w:rPr>
-              <w:t>Kimwipes</w:t>
-            </w:r>
-            <w:proofErr w:type="spellEnd"/>
-          </w:p>
-          <w:p>
-            <w:pPr>
-              <w:rPr>
-                <w:sz w:val="32"/>
-              </w:rPr>
-            </w:pPr>
-            <w:r>
-              <w:rPr>
-                <w:sz w:val="24"/>
-              </w:rPr>
-              <w:t>Dry ice + Tissue storage box</w:t>
-            </w:r>
-          </w:p>
-        </w:tc>
-      </w:tr>
-      <w:tr>
-        <w:tc>
-          <w:tcPr>
-            <w:tcW w:w="2698" w:type="dxa"/>
-            <w:vAlign w:val="center"/>
-          </w:tcPr>
-          <w:p>
-            <w:pPr>
-              <w:rPr>
-                <w:b/>
-                <w:sz w:val="32"/>
-              </w:rPr>
-            </w:pPr>
-            <w:r>
-              <w:rPr>
-                <w:b/>
-                <w:sz w:val="32"/>
-              </w:rPr>
-              <w:t xml:space="preserve">Start time </w:t>
-            </w:r>
-          </w:p>
-        </w:tc>
-        <w:tc>
-          <w:tcPr>
-            <w:tcW w:w="6662" w:type="dxa"/>
-            <w:vAlign w:val="center"/>
-          </w:tcPr>
-          <w:p>
-            <w:pPr>
-              <w:rPr>
-                <w:sz w:val="32"/>
-              </w:rPr>
-            </w:pPr>
-          </w:p>
-        </w:tc>
-      </w:tr>
-      <w:tr>
-        <w:tc>
-          <w:tcPr>
-            <w:tcW w:w="2698" w:type="dxa"/>
-            <w:vAlign w:val="center"/>
-          </w:tcPr>
-          <w:p>
-            <w:pPr>
-              <w:rPr>
-                <w:b/>
-                <w:sz w:val="32"/>
-              </w:rPr>
-            </w:pPr>
-            <w:r>
-              <w:rPr>
-                <w:b/>
-                <w:sz w:val="32"/>
-              </w:rPr>
-              <w:t>Temperature</w:t>
-            </w:r>
-          </w:p>
-        </w:tc>
-        <w:tc>
-          <w:tcPr>
-            <w:tcW w:w="6662" w:type="dxa"/>
-            <w:vAlign w:val="center"/>
-          </w:tcPr>
-          <w:p>
-            <w:pPr>
-              <w:rPr>
-                <w:sz w:val="32"/>
-              </w:rPr>
-            </w:pPr>
-            <w:r>
-              <w:rPr>
-                <w:sz w:val="32"/>
-              </w:rPr>
-              <w:t>chamber (-20°C)     stage (-12°C)</w:t>
-            </w:r>
-          </w:p>
-        </w:tc>
-      </w:tr>
-      <w:tr>
-        <w:tc>
-          <w:tcPr>
-            <w:tcW w:w="2698" w:type="dxa"/>
-            <w:vAlign w:val="center"/>
-          </w:tcPr>
-          <w:p>
-            <w:pPr>
-              <w:rPr>
-                <w:b/>
-                <w:sz w:val="32"/>
-              </w:rPr>
-            </w:pPr>
-            <w:r>
-              <w:rPr>
-                <w:b/>
-                <w:sz w:val="32"/>
-              </w:rPr>
-              <w:t xml:space="preserve">RNA Zap </w:t>
-            </w:r>
-          </w:p>
-        </w:tc>
-        <w:tc>
-          <w:tcPr>
-            <w:tcW w:w="6662" w:type="dxa"/>
-            <w:vAlign w:val="center"/>
-          </w:tcPr>
-          <w:p>
-            <w:pPr>
-              <w:rPr>
-                <w:sz w:val="32"/>
-              </w:rPr>
-            </w:pPr>
-            <w:r>
-              <w:rPr>
-                <w:sz w:val="32"/>
-              </w:rPr>
-              <w:t xml:space="preserve">Blade, brush, </w:t>
-            </w:r>
-            <w:proofErr w:type="spellStart"/>
-            <w:r>
-              <w:rPr>
-                <w:sz w:val="32"/>
-              </w:rPr>
-              <w:t>forcep</w:t>
-            </w:r>
-            <w:proofErr w:type="spellEnd"/>
-          </w:p>
-        </w:tc>
-      </w:tr>
-      <w:tr>
-        <w:tc>
-          <w:tcPr>
-            <w:tcW w:w="2698" w:type="dxa"/>
-            <w:vAlign w:val="center"/>
-          </w:tcPr>
-          <w:p>
-            <w:pPr>
-              <w:rPr>
-                <w:b/>
-                <w:sz w:val="32"/>
-              </w:rPr>
-            </w:pPr>
-            <w:r>
-              <w:rPr>
-                <w:b/>
-                <w:sz w:val="32"/>
-              </w:rPr>
-              <w:t xml:space="preserve">Ethanol </w:t>
-            </w:r>
-          </w:p>
-        </w:tc>
-        <w:tc>
-          <w:tcPr>
-            <w:tcW w:w="6662" w:type="dxa"/>
-            <w:vAlign w:val="center"/>
-          </w:tcPr>
-          <w:p>
-            <w:pPr>
-              <w:rPr>
-                <w:sz w:val="32"/>
-              </w:rPr>
-            </w:pPr>
-            <w:r>
-              <w:rPr>
-                <w:sz w:val="32"/>
-              </w:rPr>
-              <w:t xml:space="preserve">Chamber </w:t>
-            </w:r>
-          </w:p>
-        </w:tc>
-      </w:tr>
-      <w:tr>
-        <w:tc>
-          <w:tcPr>
-            <w:tcW w:w="2698" w:type="dxa"/>
-            <w:vAlign w:val="center"/>
-          </w:tcPr>
-          <w:p>
-            <w:pPr>
-              <w:rPr>
-                <w:b/>
-                <w:sz w:val="32"/>
-              </w:rPr>
-            </w:pPr>
-            <w:r>
-              <w:rPr>
-                <w:b/>
-                <w:sz w:val="32"/>
-              </w:rPr>
-              <w:t xml:space="preserve">End time </w:t>
-            </w:r>
-          </w:p>
-        </w:tc>
-        <w:tc>
-          <w:tcPr>
-            <w:tcW w:w="6662" w:type="dxa"/>
-            <w:vAlign w:val="center"/>
-          </w:tcPr>
-          <w:p>
-            <w:pPr>
-              <w:rPr>
-                <w:sz w:val="32"/>
-              </w:rPr>
-            </w:pPr>
-          </w:p>
-        </w:tc>
-      </w:tr>
-    </w:tbl>
-    <w:p>
-      <w:pPr>
-        <w:spacing w:after="0"/>
-      </w:pPr>
-    </w:p>
-    <w:p>
-      <w:pPr>
-        <w:spacing w:after="0"/>
-      </w:pPr>
-    </w:p>
-    <w:p>
-      <w:pPr>
-        <w:spacing w:after="0"/>
-        <w:rPr>
-          <w:b/>
-          <w:sz w:val="36"/>
-        </w:rPr>
-      </w:pPr>
-      <w:r>
-        <w:rPr>
-          <w:b/>
-          <w:sz w:val="36"/>
-        </w:rPr>
-        <w:t xml:space="preserve">Dissected brains </w:t>
-      </w:r>
-    </w:p>
-    <w:tbl>
-      <w:tblPr>
-        <w:tblStyle w:val="TableGrid"/>
-        <w:tblW w:w="0" w:type="auto"/>
-        <w:tblLook w:val="04A0" w:firstRow="1" w:lastRow="0" w:firstColumn="1" w:lastColumn="0" w:noHBand="0" w:noVBand="1"/>
-      </w:tblPr>
-      <w:tblGrid>
-        <w:gridCol w:w="1885"/>
-        <w:gridCol w:w="1530"/>
-        <w:gridCol w:w="5935"/>
-      </w:tblGrid>
-      <w:tr>
-        <w:trPr>
-          <w:trHeight w:val="288"/>
-        </w:trPr>
-        <w:tc>
-          <w:tcPr>
-            <w:tcW w:w="1885" w:type="dxa"/>
-            <w:vAlign w:val="center"/>
-          </w:tcPr>
-          <w:p>
-            <w:pPr>
-              <w:rPr>
-                <w:b/>
-                <w:sz w:val="32"/>
-              </w:rPr>
-            </w:pPr>
-            <w:r>
-              <w:rPr>
-                <w:b/>
-                <w:sz w:val="32"/>
-              </w:rPr>
-              <w:t>Brain ID</w:t>
-            </w:r>
-          </w:p>
-        </w:tc>
-        <w:tc>
-          <w:tcPr>
-            <w:tcW w:w="1530" w:type="dxa"/>
-            <w:vAlign w:val="center"/>
-          </w:tcPr>
-          <w:p>
-            <w:pPr>
-              <w:rPr>
-                <w:b/>
-                <w:sz w:val="32"/>
-              </w:rPr>
-            </w:pPr>
-            <w:r>
-              <w:rPr>
-                <w:b/>
-                <w:sz w:val="32"/>
-              </w:rPr>
-              <w:t>Chuck ID</w:t>
-            </w:r>
-          </w:p>
-        </w:tc>
-        <w:tc>
-          <w:tcPr>
-            <w:tcW w:w="5935" w:type="dxa"/>
-            <w:vAlign w:val="center"/>
-          </w:tcPr>
-          <w:p>
-            <w:pPr>
-              <w:rPr>
-                <w:b/>
-                <w:sz w:val="32"/>
-              </w:rPr>
-            </w:pPr>
-            <w:r>
-              <w:rPr>
-                <w:b/>
-                <w:sz w:val="32"/>
-              </w:rPr>
-              <w:t>Note</w:t>
-            </w:r>
-          </w:p>
-        </w:tc>
-      </w:tr>
-      <w:tr>
-        <w:trPr>
-          <w:trHeight w:val="720"/>
-        </w:trPr>
-        <w:tc>
-          <w:tcPr>
-            <w:tcW w:w="1885" w:type="dxa"/>
-            <w:vAlign w:val="center"/>
-          </w:tcPr>
-          <w:p>
-            <w:pPr>
-              <w:rPr>
-                <w:b/>
-                <w:sz w:val="32"/>
-              </w:rPr>
-            </w:pPr>
-          </w:p>
-        </w:tc>
-        <w:tc>
-          <w:tcPr>
-            <w:tcW w:w="1530" w:type="dxa"/>
-            <w:vAlign w:val="center"/>
-          </w:tcPr>
-          <w:p>
-            <w:pPr>
-              <w:rPr>
-                <w:b/>
-                <w:sz w:val="32"/>
-              </w:rPr>
-            </w:pPr>
-          </w:p>
-        </w:tc>
-        <w:tc>
-          <w:tcPr>
-            <w:tcW w:w="5935" w:type="dxa"/>
-            <w:vAlign w:val="center"/>
-          </w:tcPr>
-          <w:p>
-            <w:pPr>
-              <w:rPr>
-                <w:b/>
-                <w:sz w:val="32"/>
-              </w:rPr>
-            </w:pPr>
-          </w:p>
-        </w:tc>
-      </w:tr>
-      <w:tr>
-        <w:trPr>
-          <w:trHeight w:val="720"/>
-        </w:trPr>
-        <w:tc>
-          <w:tcPr>
-            <w:tcW w:w="1885" w:type="dxa"/>
-            <w:vAlign w:val="center"/>
-          </w:tcPr>
-          <w:p>
-            <w:pPr>
-              <w:rPr>
-                <w:b/>
-                <w:sz w:val="32"/>
-              </w:rPr>
-            </w:pPr>
-          </w:p>
-        </w:tc>
-        <w:tc>
-          <w:tcPr>
-            <w:tcW w:w="1530" w:type="dxa"/>
-            <w:vAlign w:val="center"/>
-          </w:tcPr>
-          <w:p>
-            <w:pPr>
-              <w:rPr>
-                <w:b/>
-                <w:sz w:val="32"/>
-              </w:rPr>
-            </w:pPr>
-          </w:p>
-        </w:tc>
-        <w:tc>
-          <w:tcPr>
-            <w:tcW w:w="5935" w:type="dxa"/>
-            <w:vAlign w:val="center"/>
-          </w:tcPr>
-          <w:p>
-            <w:pPr>
-              <w:rPr>
-                <w:b/>
-                <w:sz w:val="32"/>
-              </w:rPr>
-            </w:pPr>
-            <w:bookmarkStart w:id="0" w:name="_GoBack"/>
-            <w:bookmarkEnd w:id="0"/>
-          </w:p>
-        </w:tc>
-      </w:tr>
-      <w:tr>
-        <w:trPr>
-          <w:trHeight w:val="720"/>
-        </w:trPr>
-        <w:tc>
-          <w:tcPr>
-            <w:tcW w:w="1885" w:type="dxa"/>
-            <w:vAlign w:val="center"/>
-          </w:tcPr>
-          <w:p>
-            <w:pPr>
-              <w:rPr>
-                <w:b/>
-                <w:sz w:val="32"/>
-              </w:rPr>
-            </w:pPr>
-          </w:p>
-        </w:tc>
-        <w:tc>
-          <w:tcPr>
-            <w:tcW w:w="1530" w:type="dxa"/>
-            <w:vAlign w:val="center"/>
-          </w:tcPr>
-          <w:p>
-            <w:pPr>
-              <w:rPr>
-                <w:b/>
-                <w:sz w:val="32"/>
-              </w:rPr>
-            </w:pPr>
-          </w:p>
-        </w:tc>
-        <w:tc>
-          <w:tcPr>
-            <w:tcW w:w="5935" w:type="dxa"/>
-            <w:vAlign w:val="center"/>
-          </w:tcPr>
-          <w:p>
-            <w:pPr>
-              <w:rPr>
-                <w:b/>
-                <w:sz w:val="32"/>
-              </w:rPr>
-            </w:pPr>
-          </w:p>
-        </w:tc>
-      </w:tr>
-      <w:tr>
-        <w:trPr>
-          <w:trHeight w:val="720"/>
-        </w:trPr>
-        <w:tc>
-          <w:tcPr>
-            <w:tcW w:w="1885" w:type="dxa"/>
-            <w:vAlign w:val="center"/>
-          </w:tcPr>
-          <w:p>
-            <w:pPr>
-              <w:rPr>
-                <w:b/>
-                <w:sz w:val="32"/>
-              </w:rPr>
-            </w:pPr>
-          </w:p>
-        </w:tc>
-        <w:tc>
-          <w:tcPr>
-            <w:tcW w:w="1530" w:type="dxa"/>
-            <w:vAlign w:val="center"/>
-          </w:tcPr>
-          <w:p>
-            <w:pPr>
-              <w:rPr>
-                <w:b/>
-                <w:sz w:val="32"/>
-              </w:rPr>
-            </w:pPr>
-          </w:p>
-        </w:tc>
-        <w:tc>
-          <w:tcPr>
-            <w:tcW w:w="5935" w:type="dxa"/>
-            <w:vAlign w:val="center"/>
-          </w:tcPr>
-          <w:p>
-            <w:pPr>
-              <w:rPr>
-                <w:b/>
-                <w:sz w:val="32"/>
-              </w:rPr>
-            </w:pPr>
-          </w:p>
-        </w:tc>
-      </w:tr>
-      <w:tr>
-        <w:trPr>
-          <w:trHeight w:val="720"/>
-        </w:trPr>
-        <w:tc>
-          <w:tcPr>
-            <w:tcW w:w="1885" w:type="dxa"/>
-            <w:vAlign w:val="center"/>
-          </w:tcPr>
-          <w:p>
-            <w:pPr>
-              <w:rPr>
-                <w:b/>
-                <w:sz w:val="32"/>
-              </w:rPr>
-            </w:pPr>
-          </w:p>
-        </w:tc>
-        <w:tc>
-          <w:tcPr>
-            <w:tcW w:w="1530" w:type="dxa"/>
-            <w:vAlign w:val="center"/>
-          </w:tcPr>
-          <w:p>
-            <w:pPr>
-              <w:rPr>
-                <w:b/>
-                <w:sz w:val="32"/>
-              </w:rPr>
-            </w:pPr>
-          </w:p>
-        </w:tc>
-        <w:tc>
-          <w:tcPr>
-            <w:tcW w:w="5935" w:type="dxa"/>
-            <w:vAlign w:val="center"/>
-          </w:tcPr>
-          <w:p>
-            <w:pPr>
-              <w:rPr>
-                <w:b/>
-                <w:sz w:val="32"/>
-              </w:rPr>
-            </w:pPr>
-          </w:p>
-        </w:tc>
-      </w:tr>
-      <w:tr>
-        <w:trPr>
-          <w:trHeight w:val="720"/>
-        </w:trPr>
-        <w:tc>
-          <w:tcPr>
-            <w:tcW w:w="1885" w:type="dxa"/>
-            <w:vAlign w:val="center"/>
-          </w:tcPr>
-          <w:p>
-            <w:pPr>
-              <w:rPr>
-                <w:b/>
-                <w:sz w:val="32"/>
-              </w:rPr>
-            </w:pPr>
-          </w:p>
-        </w:tc>
-        <w:tc>
-          <w:tcPr>
-            <w:tcW w:w="1530" w:type="dxa"/>
-            <w:vAlign w:val="center"/>
-          </w:tcPr>
-          <w:p>
-            <w:pPr>
-              <w:rPr>
-                <w:b/>
-                <w:sz w:val="32"/>
-              </w:rPr>
-            </w:pPr>
-          </w:p>
-        </w:tc>
-        <w:tc>
-          <w:tcPr>
-            <w:tcW w:w="5935" w:type="dxa"/>
-            <w:vAlign w:val="center"/>
-          </w:tcPr>
-          <w:p>
-            <w:pPr>
-              <w:rPr>
-                <w:b/>
-                <w:sz w:val="32"/>
-              </w:rPr>
-            </w:pPr>
-          </w:p>
-        </w:tc>
-      </w:tr>
-      <w:tr>
-        <w:trPr>
-          <w:trHeight w:val="720"/>
-        </w:trPr>
-        <w:tc>
-          <w:tcPr>
-            <w:tcW w:w="1885" w:type="dxa"/>
-            <w:vAlign w:val="center"/>
-          </w:tcPr>
-          <w:p>
-            <w:pPr>
-              <w:rPr>
-                <w:b/>
-                <w:sz w:val="32"/>
-              </w:rPr>
-            </w:pPr>
-          </w:p>
-        </w:tc>
-        <w:tc>
-          <w:tcPr>
-            <w:tcW w:w="1530" w:type="dxa"/>
-            <w:vAlign w:val="center"/>
-          </w:tcPr>
-          <w:p>
-            <w:pPr>
-              <w:rPr>
-                <w:b/>
-                <w:sz w:val="32"/>
-              </w:rPr>
-            </w:pPr>
-          </w:p>
-        </w:tc>
-        <w:tc>
-          <w:tcPr>
-            <w:tcW w:w="5935" w:type="dxa"/>
-            <w:vAlign w:val="center"/>
-          </w:tcPr>
-          <w:p>
-            <w:pPr>
-              <w:rPr>
-                <w:b/>
-                <w:sz w:val="32"/>
-              </w:rPr>
-            </w:pPr>
-          </w:p>
-        </w:tc>
-      </w:tr>
-      <w:tr>
-        <w:trPr>
-          <w:trHeight w:val="720"/>
-        </w:trPr>
-        <w:tc>
-          <w:tcPr>
-            <w:tcW w:w="1885" w:type="dxa"/>
-            <w:vAlign w:val="center"/>
-          </w:tcPr>
-          <w:p>
-            <w:pPr>
-              <w:rPr>
-                <w:b/>
-                <w:sz w:val="32"/>
-              </w:rPr>
-            </w:pPr>
-          </w:p>
-        </w:tc>
-        <w:tc>
-          <w:tcPr>
-            <w:tcW w:w="1530" w:type="dxa"/>
-            <w:vAlign w:val="center"/>
-          </w:tcPr>
-          <w:p>
-            <w:pPr>
-              <w:rPr>
-                <w:b/>
-                <w:sz w:val="32"/>
-              </w:rPr>
-            </w:pPr>
-          </w:p>
-        </w:tc>
-        <w:tc>
-          <w:tcPr>
-            <w:tcW w:w="5935" w:type="dxa"/>
-            <w:vAlign w:val="center"/>
-          </w:tcPr>
-          <w:p>
-            <w:pPr>
-              <w:rPr>
-                <w:b/>
-                <w:sz w:val="32"/>
-              </w:rPr>
-            </w:pPr>
-          </w:p>
-        </w:tc>
-      </w:tr>
-    </w:tbl>
-    <w:p>
-      <w:pPr>
-        <w:spacing w:after="0"/>
-      </w:pPr>
-    </w:p>
+    <w:p/>
     <w:sectPr>
       <w:pgSz w:w="12240" w:h="15840"/>
       <w:pgMar w:top="1440" w:right="1440" w:bottom="1440" w:left="1440" w:header="720" w:footer="720" w:gutter="0"/>
@@ -7332,7 +7288,7 @@
 </file>
 
 <file path=word/styles.xml><?xml version="1.0" encoding="utf-8"?>
-<w:styles xmlns:mc="http://schemas.openxmlformats.org/markup-compatibility/2006" xmlns:r="http://schemas.openxmlformats.org/officeDocument/2006/relationships" xmlns:w="http://schemas.openxmlformats.org/wordprocessingml/2006/main" xmlns:w14="http://schemas.microsoft.com/office/word/2010/wordml" xmlns:w15="http://schemas.microsoft.com/office/word/2012/wordml" xmlns:w16se="http://schemas.microsoft.com/office/word/2015/wordml/symex" mc:Ignorable="w14 w15 w16se">
+<w:styles xmlns:mc="http://schemas.openxmlformats.org/markup-compatibility/2006" xmlns:r="http://schemas.openxmlformats.org/officeDocument/2006/relationships" xmlns:w="http://schemas.openxmlformats.org/wordprocessingml/2006/main" xmlns:w14="http://schemas.microsoft.com/office/word/2010/wordml" xmlns:w15="http://schemas.microsoft.com/office/word/2012/wordml" xmlns:w16cex="http://schemas.microsoft.com/office/word/2018/wordml/cex" xmlns:w16cid="http://schemas.microsoft.com/office/word/2016/wordml/cid" xmlns:w16="http://schemas.microsoft.com/office/word/2018/wordml" xmlns:w16se="http://schemas.microsoft.com/office/word/2015/wordml/symex" mc:Ignorable="w14 w15 w16se w16cid w16 w16cex">
   <w:docDefaults>
     <w:rPrDefault>
       <w:rPr>
@@ -7348,7 +7304,7 @@
       </w:pPr>
     </w:pPrDefault>
   </w:docDefaults>
-  <w:latentStyles w:defLockedState="0" w:defUIPriority="99" w:defSemiHidden="0" w:defUnhideWhenUsed="0" w:defQFormat="0" w:count="371">
+  <w:latentStyles w:defLockedState="0" w:defUIPriority="99" w:defSemiHidden="0" w:defUnhideWhenUsed="0" w:defQFormat="0" w:count="376">
     <w:lsdException w:name="Normal" w:uiPriority="0" w:qFormat="1"/>
     <w:lsdException w:name="heading 1" w:uiPriority="9" w:qFormat="1"/>
     <w:lsdException w:name="heading 2" w:semiHidden="1" w:uiPriority="9" w:unhideWhenUsed="1" w:qFormat="1"/>
@@ -7454,7 +7410,6 @@
     <w:lsdException w:name="HTML Sample" w:semiHidden="1" w:unhideWhenUsed="1"/>
     <w:lsdException w:name="HTML Typewriter" w:semiHidden="1" w:unhideWhenUsed="1"/>
     <w:lsdException w:name="HTML Variable" w:semiHidden="1" w:unhideWhenUsed="1"/>
-    <w:lsdException w:name="Normal Table" w:semiHidden="1" w:unhideWhenUsed="1"/>
     <w:lsdException w:name="annotation subject" w:semiHidden="1" w:unhideWhenUsed="1"/>
     <w:lsdException w:name="No List" w:semiHidden="1" w:unhideWhenUsed="1"/>
     <w:lsdException w:name="Outline List 1" w:semiHidden="1" w:unhideWhenUsed="1"/>
@@ -7497,11 +7452,8 @@
     <w:lsdException w:name="Table Contemporary" w:semiHidden="1" w:unhideWhenUsed="1"/>
     <w:lsdException w:name="Table Elegant" w:semiHidden="1" w:unhideWhenUsed="1"/>
     <w:lsdException w:name="Table Professional" w:semiHidden="1" w:unhideWhenUsed="1"/>
-    <w:lsdException w:name="Table Subtle 1" w:semiHidden="1" w:unhideWhenUsed="1"/>
     <w:lsdException w:name="Table Subtle 2" w:semiHidden="1" w:unhideWhenUsed="1"/>
     <w:lsdException w:name="Table Web 1" w:semiHidden="1" w:unhideWhenUsed="1"/>
-    <w:lsdException w:name="Table Web 2" w:semiHidden="1" w:unhideWhenUsed="1"/>
-    <w:lsdException w:name="Table Web 3" w:semiHidden="1" w:unhideWhenUsed="1"/>
     <w:lsdException w:name="Balloon Text" w:semiHidden="1" w:unhideWhenUsed="1"/>
     <w:lsdException w:name="Table Grid" w:uiPriority="39"/>
     <w:lsdException w:name="Table Theme" w:semiHidden="1" w:unhideWhenUsed="1"/>
@@ -7720,6 +7672,11 @@
     <w:lsdException w:name="List Table 5 Dark Accent 6" w:uiPriority="50"/>
     <w:lsdException w:name="List Table 6 Colorful Accent 6" w:uiPriority="51"/>
     <w:lsdException w:name="List Table 7 Colorful Accent 6" w:uiPriority="52"/>
+    <w:lsdException w:name="Mention" w:semiHidden="1" w:unhideWhenUsed="1"/>
+    <w:lsdException w:name="Smart Hyperlink" w:semiHidden="1" w:unhideWhenUsed="1"/>
+    <w:lsdException w:name="Hashtag" w:semiHidden="1" w:unhideWhenUsed="1"/>
+    <w:lsdException w:name="Unresolved Mention" w:semiHidden="1" w:unhideWhenUsed="1"/>
+    <w:lsdException w:name="Smart Link" w:semiHidden="1" w:unhideWhenUsed="1"/>
   </w:latentStyles>
   <w:style w:type="paragraph" w:default="1" w:styleId="Normal">
     <w:name w:val="Normal"/>

</xml_diff>